<commit_message>
Add some more items to the pdf header
</commit_message>
<xml_diff>
--- a/src/Resources/docx/event_feedback.docx
+++ b/src/Resources/docx/event_feedback.docx
@@ -4,44 +4,20 @@
   <w:body>
     <w:p>
       <w:pPr>
+        <w:pStyle w:val="Titel"/>
         <w:rPr>
-          <w:b/>
-          <w:iCs/>
-          <w:color w:val="FF0000"/>
-          <w:sz w:val="40"/>
-          <w:szCs w:val="40"/>
+          <w:b w:val="0"/>
         </w:rPr>
       </w:pPr>
       <w:r>
-        <w:rPr>
-          <w:b/>
-          <w:iCs/>
-          <w:color w:val="FF0000"/>
-          <w:sz w:val="40"/>
-          <w:szCs w:val="40"/>
-        </w:rPr>
         <w:t>${</w:t>
       </w:r>
       <w:proofErr w:type="spellStart"/>
       <w:r>
-        <w:rPr>
-          <w:b/>
-          <w:iCs/>
-          <w:color w:val="FF0000"/>
-          <w:sz w:val="40"/>
-          <w:szCs w:val="40"/>
-        </w:rPr>
         <w:t>event_title</w:t>
       </w:r>
       <w:proofErr w:type="spellEnd"/>
       <w:r>
-        <w:rPr>
-          <w:b/>
-          <w:iCs/>
-          <w:color w:val="FF0000"/>
-          <w:sz w:val="40"/>
-          <w:szCs w:val="40"/>
-        </w:rPr>
         <w:t>}</w:t>
       </w:r>
     </w:p>
@@ -59,15 +35,51 @@
         <w:tblLook w:val="04A0" w:firstRow="1" w:lastRow="0" w:firstColumn="1" w:lastColumn="0" w:noHBand="0" w:noVBand="1"/>
       </w:tblPr>
       <w:tblGrid>
-        <w:gridCol w:w="1418"/>
-        <w:gridCol w:w="2268"/>
-        <w:gridCol w:w="1134"/>
-        <w:gridCol w:w="4820"/>
+        <w:gridCol w:w="1276"/>
+        <w:gridCol w:w="1794"/>
+        <w:gridCol w:w="1048"/>
+        <w:gridCol w:w="2545"/>
+        <w:gridCol w:w="1492"/>
+        <w:gridCol w:w="1485"/>
       </w:tblGrid>
       <w:tr>
         <w:tc>
           <w:tcPr>
-            <w:tcW w:w="1418" w:type="dxa"/>
+            <w:tcW w:w="1276" w:type="dxa"/>
+            <w:tcBorders>
+              <w:top w:val="nil"/>
+              <w:left w:val="nil"/>
+              <w:bottom w:val="nil"/>
+              <w:right w:val="nil"/>
+            </w:tcBorders>
+            <w:shd w:val="clear" w:color="auto" w:fill="auto"/>
+            <w:tcMar>
+              <w:left w:w="0" w:type="dxa"/>
+              <w:right w:w="0" w:type="dxa"/>
+            </w:tcMar>
+          </w:tcPr>
+          <w:p>
+            <w:pPr>
+              <w:spacing w:after="0" w:line="240" w:lineRule="auto"/>
+              <w:rPr>
+                <w:b/>
+                <w:sz w:val="24"/>
+                <w:szCs w:val="24"/>
+              </w:rPr>
+            </w:pPr>
+            <w:r>
+              <w:rPr>
+                <w:b/>
+                <w:sz w:val="24"/>
+                <w:szCs w:val="24"/>
+              </w:rPr>
+              <w:t>Event Art:</w:t>
+            </w:r>
+          </w:p>
+        </w:tc>
+        <w:tc>
+          <w:tcPr>
+            <w:tcW w:w="1794" w:type="dxa"/>
             <w:tcBorders>
               <w:top w:val="nil"/>
               <w:left w:val="nil"/>
@@ -80,32 +92,38 @@
             <w:pPr>
               <w:spacing w:after="0" w:line="240" w:lineRule="auto"/>
               <w:rPr>
-                <w:b/>
                 <w:sz w:val="24"/>
                 <w:szCs w:val="24"/>
               </w:rPr>
             </w:pPr>
             <w:r>
               <w:rPr>
-                <w:b/>
-                <w:sz w:val="24"/>
-                <w:szCs w:val="24"/>
-              </w:rPr>
-              <w:t>Event Art</w:t>
-            </w:r>
-            <w:r>
-              <w:rPr>
-                <w:b/>
-                <w:sz w:val="24"/>
-                <w:szCs w:val="24"/>
-              </w:rPr>
-              <w:t>:</w:t>
+                <w:sz w:val="24"/>
+                <w:szCs w:val="24"/>
+              </w:rPr>
+              <w:t>${</w:t>
+            </w:r>
+            <w:proofErr w:type="spellStart"/>
+            <w:r>
+              <w:rPr>
+                <w:sz w:val="24"/>
+                <w:szCs w:val="24"/>
+              </w:rPr>
+              <w:t>event_type</w:t>
+            </w:r>
+            <w:proofErr w:type="spellEnd"/>
+            <w:r>
+              <w:rPr>
+                <w:sz w:val="24"/>
+                <w:szCs w:val="24"/>
+              </w:rPr>
+              <w:t>}</w:t>
             </w:r>
           </w:p>
         </w:tc>
         <w:tc>
           <w:tcPr>
-            <w:tcW w:w="2268" w:type="dxa"/>
+            <w:tcW w:w="1048" w:type="dxa"/>
             <w:tcBorders>
               <w:top w:val="nil"/>
               <w:left w:val="nil"/>
@@ -118,45 +136,24 @@
             <w:pPr>
               <w:spacing w:after="0" w:line="240" w:lineRule="auto"/>
               <w:rPr>
+                <w:b/>
                 <w:sz w:val="24"/>
                 <w:szCs w:val="24"/>
               </w:rPr>
             </w:pPr>
             <w:r>
               <w:rPr>
-                <w:sz w:val="24"/>
-                <w:szCs w:val="24"/>
-              </w:rPr>
-              <w:t>${</w:t>
-            </w:r>
-            <w:proofErr w:type="spellStart"/>
-            <w:r>
-              <w:rPr>
-                <w:sz w:val="24"/>
-                <w:szCs w:val="24"/>
-              </w:rPr>
-              <w:t>event</w:t>
-            </w:r>
-            <w:r>
-              <w:rPr>
-                <w:sz w:val="24"/>
-                <w:szCs w:val="24"/>
-              </w:rPr>
-              <w:t>_type</w:t>
-            </w:r>
-            <w:proofErr w:type="spellEnd"/>
-            <w:r>
-              <w:rPr>
-                <w:sz w:val="24"/>
-                <w:szCs w:val="24"/>
-              </w:rPr>
-              <w:t>}</w:t>
+                <w:b/>
+                <w:sz w:val="24"/>
+                <w:szCs w:val="24"/>
+              </w:rPr>
+              <w:t xml:space="preserve">Leiter: </w:t>
             </w:r>
           </w:p>
         </w:tc>
         <w:tc>
           <w:tcPr>
-            <w:tcW w:w="1134" w:type="dxa"/>
+            <w:tcW w:w="2545" w:type="dxa"/>
             <w:tcBorders>
               <w:top w:val="nil"/>
               <w:left w:val="nil"/>
@@ -169,32 +166,180 @@
             <w:pPr>
               <w:spacing w:after="0" w:line="240" w:lineRule="auto"/>
               <w:rPr>
-                <w:b/>
                 <w:sz w:val="24"/>
                 <w:szCs w:val="24"/>
               </w:rPr>
             </w:pPr>
             <w:r>
               <w:rPr>
-                <w:b/>
-                <w:sz w:val="24"/>
-                <w:szCs w:val="24"/>
-              </w:rPr>
-              <w:t>Leiter</w:t>
-            </w:r>
-            <w:r>
-              <w:rPr>
-                <w:b/>
-                <w:sz w:val="24"/>
-                <w:szCs w:val="24"/>
-              </w:rPr>
-              <w:t xml:space="preserve">: </w:t>
+                <w:sz w:val="24"/>
+                <w:szCs w:val="24"/>
+              </w:rPr>
+              <w:t>${</w:t>
+            </w:r>
+            <w:proofErr w:type="spellStart"/>
+            <w:r>
+              <w:rPr>
+                <w:sz w:val="24"/>
+                <w:szCs w:val="24"/>
+              </w:rPr>
+              <w:t>event_instructor</w:t>
+            </w:r>
+            <w:proofErr w:type="spellEnd"/>
+            <w:r>
+              <w:rPr>
+                <w:sz w:val="24"/>
+                <w:szCs w:val="24"/>
+              </w:rPr>
+              <w:t>}</w:t>
             </w:r>
           </w:p>
         </w:tc>
         <w:tc>
           <w:tcPr>
-            <w:tcW w:w="4820" w:type="dxa"/>
+            <w:tcW w:w="1492" w:type="dxa"/>
+            <w:tcBorders>
+              <w:top w:val="nil"/>
+              <w:left w:val="nil"/>
+              <w:bottom w:val="nil"/>
+              <w:right w:val="nil"/>
+            </w:tcBorders>
+          </w:tcPr>
+          <w:p>
+            <w:pPr>
+              <w:spacing w:after="0" w:line="240" w:lineRule="auto"/>
+              <w:rPr>
+                <w:b/>
+                <w:bCs/>
+                <w:sz w:val="24"/>
+                <w:szCs w:val="24"/>
+              </w:rPr>
+            </w:pPr>
+            <w:r>
+              <w:rPr>
+                <w:b/>
+                <w:bCs/>
+                <w:sz w:val="24"/>
+                <w:szCs w:val="24"/>
+              </w:rPr>
+              <w:t>Teilnehmer:</w:t>
+            </w:r>
+          </w:p>
+        </w:tc>
+        <w:tc>
+          <w:tcPr>
+            <w:tcW w:w="1485" w:type="dxa"/>
+            <w:tcBorders>
+              <w:top w:val="nil"/>
+              <w:left w:val="nil"/>
+              <w:bottom w:val="nil"/>
+              <w:right w:val="nil"/>
+            </w:tcBorders>
+          </w:tcPr>
+          <w:p>
+            <w:pPr>
+              <w:spacing w:after="0" w:line="240" w:lineRule="auto"/>
+              <w:rPr>
+                <w:sz w:val="24"/>
+                <w:szCs w:val="24"/>
+              </w:rPr>
+            </w:pPr>
+            <w:r>
+              <w:rPr>
+                <w:sz w:val="24"/>
+                <w:szCs w:val="24"/>
+              </w:rPr>
+              <w:t>${</w:t>
+            </w:r>
+            <w:proofErr w:type="spellStart"/>
+            <w:r>
+              <w:rPr>
+                <w:sz w:val="24"/>
+                <w:szCs w:val="24"/>
+              </w:rPr>
+              <w:t>count_reg</w:t>
+            </w:r>
+            <w:proofErr w:type="spellEnd"/>
+            <w:r>
+              <w:rPr>
+                <w:sz w:val="24"/>
+                <w:szCs w:val="24"/>
+              </w:rPr>
+              <w:t>}</w:t>
+            </w:r>
+          </w:p>
+        </w:tc>
+      </w:tr>
+      <w:tr>
+        <w:tc>
+          <w:tcPr>
+            <w:tcW w:w="1276" w:type="dxa"/>
+            <w:tcBorders>
+              <w:top w:val="nil"/>
+              <w:left w:val="nil"/>
+              <w:bottom w:val="nil"/>
+              <w:right w:val="nil"/>
+            </w:tcBorders>
+            <w:shd w:val="clear" w:color="auto" w:fill="auto"/>
+            <w:tcMar>
+              <w:left w:w="0" w:type="dxa"/>
+              <w:right w:w="0" w:type="dxa"/>
+            </w:tcMar>
+          </w:tcPr>
+          <w:p>
+            <w:pPr>
+              <w:spacing w:after="0" w:line="240" w:lineRule="auto"/>
+              <w:rPr>
+                <w:b/>
+                <w:sz w:val="24"/>
+                <w:szCs w:val="24"/>
+              </w:rPr>
+            </w:pPr>
+            <w:r>
+              <w:rPr>
+                <w:b/>
+                <w:sz w:val="24"/>
+                <w:szCs w:val="24"/>
+              </w:rPr>
+              <w:t>Event</w:t>
+            </w:r>
+            <w:r>
+              <w:rPr>
+                <w:b/>
+                <w:sz w:val="24"/>
+                <w:szCs w:val="24"/>
+              </w:rPr>
+              <w:t>-</w:t>
+            </w:r>
+            <w:r>
+              <w:rPr>
+                <w:b/>
+                <w:sz w:val="24"/>
+                <w:szCs w:val="24"/>
+              </w:rPr>
+              <w:t>I</w:t>
+            </w:r>
+            <w:r>
+              <w:rPr>
+                <w:b/>
+                <w:sz w:val="24"/>
+                <w:szCs w:val="24"/>
+              </w:rPr>
+              <w:t>D</w:t>
+            </w:r>
+            <w:r>
+              <w:rPr>
+                <w:b/>
+                <w:sz w:val="24"/>
+                <w:szCs w:val="24"/>
+              </w:rPr>
+              <w:t>:</w:t>
+            </w:r>
+          </w:p>
+        </w:tc>
+        <w:tc>
+          <w:tcPr>
+            <w:tcW w:w="1794" w:type="dxa"/>
             <w:tcBorders>
               <w:top w:val="nil"/>
               <w:left w:val="nil"/>
@@ -224,28 +369,7 @@
                 <w:sz w:val="24"/>
                 <w:szCs w:val="24"/>
               </w:rPr>
-              <w:t>event</w:t>
-            </w:r>
-            <w:r>
-              <w:rPr>
-                <w:sz w:val="24"/>
-                <w:szCs w:val="24"/>
-              </w:rPr>
-              <w:t>_inst</w:t>
-            </w:r>
-            <w:r>
-              <w:rPr>
-                <w:sz w:val="24"/>
-                <w:szCs w:val="24"/>
-              </w:rPr>
-              <w:t>r</w:t>
-            </w:r>
-            <w:r>
-              <w:rPr>
-                <w:sz w:val="24"/>
-                <w:szCs w:val="24"/>
-              </w:rPr>
-              <w:t>uctor</w:t>
+              <w:t>event_id</w:t>
             </w:r>
             <w:proofErr w:type="spellEnd"/>
             <w:r>
@@ -257,11 +381,9 @@
             </w:r>
           </w:p>
         </w:tc>
-      </w:tr>
-      <w:tr>
         <w:tc>
           <w:tcPr>
-            <w:tcW w:w="1418" w:type="dxa"/>
+            <w:tcW w:w="1048" w:type="dxa"/>
             <w:tcBorders>
               <w:top w:val="nil"/>
               <w:left w:val="nil"/>
@@ -285,45 +407,13 @@
                 <w:sz w:val="24"/>
                 <w:szCs w:val="24"/>
               </w:rPr>
-              <w:t>Event</w:t>
-            </w:r>
-            <w:r>
-              <w:rPr>
-                <w:b/>
-                <w:sz w:val="24"/>
-                <w:szCs w:val="24"/>
-              </w:rPr>
-              <w:t>-</w:t>
-            </w:r>
-            <w:r>
-              <w:rPr>
-                <w:b/>
-                <w:sz w:val="24"/>
-                <w:szCs w:val="24"/>
-              </w:rPr>
-              <w:t>I</w:t>
-            </w:r>
-            <w:r>
-              <w:rPr>
-                <w:b/>
-                <w:sz w:val="24"/>
-                <w:szCs w:val="24"/>
-              </w:rPr>
-              <w:t>D</w:t>
-            </w:r>
-            <w:r>
-              <w:rPr>
-                <w:b/>
-                <w:sz w:val="24"/>
-                <w:szCs w:val="24"/>
-              </w:rPr>
-              <w:t>:</w:t>
+              <w:t xml:space="preserve">Datum: </w:t>
             </w:r>
           </w:p>
         </w:tc>
         <w:tc>
           <w:tcPr>
-            <w:tcW w:w="2268" w:type="dxa"/>
+            <w:tcW w:w="2545" w:type="dxa"/>
             <w:tcBorders>
               <w:top w:val="nil"/>
               <w:left w:val="nil"/>
@@ -353,7 +443,7 @@
                 <w:sz w:val="24"/>
                 <w:szCs w:val="24"/>
               </w:rPr>
-              <w:t>event_id</w:t>
+              <w:t>event_date</w:t>
             </w:r>
             <w:proofErr w:type="spellEnd"/>
             <w:r>
@@ -367,20 +457,20 @@
         </w:tc>
         <w:tc>
           <w:tcPr>
-            <w:tcW w:w="1134" w:type="dxa"/>
+            <w:tcW w:w="1492" w:type="dxa"/>
             <w:tcBorders>
               <w:top w:val="nil"/>
               <w:left w:val="nil"/>
               <w:bottom w:val="nil"/>
               <w:right w:val="nil"/>
             </w:tcBorders>
-            <w:shd w:val="clear" w:color="auto" w:fill="auto"/>
           </w:tcPr>
           <w:p>
             <w:pPr>
               <w:spacing w:after="0" w:line="240" w:lineRule="auto"/>
               <w:rPr>
                 <w:b/>
+                <w:bCs/>
                 <w:sz w:val="24"/>
                 <w:szCs w:val="24"/>
               </w:rPr>
@@ -388,31 +478,32 @@
             <w:r>
               <w:rPr>
                 <w:b/>
-                <w:sz w:val="24"/>
-                <w:szCs w:val="24"/>
-              </w:rPr>
-              <w:t>Datum</w:t>
-            </w:r>
-            <w:r>
-              <w:rPr>
-                <w:b/>
-                <w:sz w:val="24"/>
-                <w:szCs w:val="24"/>
-              </w:rPr>
-              <w:t xml:space="preserve">: </w:t>
+                <w:bCs/>
+                <w:sz w:val="24"/>
+                <w:szCs w:val="24"/>
+              </w:rPr>
+              <w:t>Rücklauf</w:t>
+            </w:r>
+            <w:r>
+              <w:rPr>
+                <w:b/>
+                <w:bCs/>
+                <w:sz w:val="24"/>
+                <w:szCs w:val="24"/>
+              </w:rPr>
+              <w:t>:</w:t>
             </w:r>
           </w:p>
         </w:tc>
         <w:tc>
           <w:tcPr>
-            <w:tcW w:w="4820" w:type="dxa"/>
+            <w:tcW w:w="1485" w:type="dxa"/>
             <w:tcBorders>
               <w:top w:val="nil"/>
               <w:left w:val="nil"/>
               <w:bottom w:val="nil"/>
               <w:right w:val="nil"/>
             </w:tcBorders>
-            <w:shd w:val="clear" w:color="auto" w:fill="auto"/>
           </w:tcPr>
           <w:p>
             <w:pPr>
@@ -435,14 +526,14 @@
                 <w:sz w:val="24"/>
                 <w:szCs w:val="24"/>
               </w:rPr>
-              <w:t>event</w:t>
-            </w:r>
-            <w:r>
-              <w:rPr>
-                <w:sz w:val="24"/>
-                <w:szCs w:val="24"/>
-              </w:rPr>
-              <w:t>_date</w:t>
+              <w:t>count_f</w:t>
+            </w:r>
+            <w:r>
+              <w:rPr>
+                <w:sz w:val="24"/>
+                <w:szCs w:val="24"/>
+              </w:rPr>
+              <w:t>b</w:t>
             </w:r>
             <w:proofErr w:type="spellEnd"/>
             <w:r>
@@ -583,44 +674,18 @@
     </w:p>
     <w:p>
       <w:pPr>
-        <w:rPr>
-          <w:b/>
-          <w:i/>
-          <w:sz w:val="40"/>
-          <w:szCs w:val="40"/>
-        </w:rPr>
+        <w:pStyle w:val="Titel"/>
       </w:pPr>
       <w:r>
-        <w:rPr>
-          <w:b/>
-          <w:i/>
-          <w:color w:val="C00000"/>
-          <w:sz w:val="40"/>
-          <w:szCs w:val="40"/>
-        </w:rPr>
         <w:lastRenderedPageBreak/>
         <w:t>${</w:t>
       </w:r>
       <w:proofErr w:type="spellStart"/>
       <w:r>
-        <w:rPr>
-          <w:b/>
-          <w:i/>
-          <w:color w:val="C00000"/>
-          <w:sz w:val="40"/>
-          <w:szCs w:val="40"/>
-        </w:rPr>
         <w:t>event_title</w:t>
       </w:r>
       <w:proofErr w:type="spellEnd"/>
       <w:r>
-        <w:rPr>
-          <w:b/>
-          <w:i/>
-          <w:color w:val="C00000"/>
-          <w:sz w:val="40"/>
-          <w:szCs w:val="40"/>
-        </w:rPr>
         <w:t>}</w:t>
       </w:r>
     </w:p>
@@ -638,18 +703,51 @@
         <w:tblLook w:val="04A0" w:firstRow="1" w:lastRow="0" w:firstColumn="1" w:lastColumn="0" w:noHBand="0" w:noVBand="1"/>
       </w:tblPr>
       <w:tblGrid>
-        <w:gridCol w:w="1560"/>
-        <w:gridCol w:w="2551"/>
-        <w:gridCol w:w="992"/>
-        <w:gridCol w:w="4537"/>
+        <w:gridCol w:w="1276"/>
+        <w:gridCol w:w="1794"/>
+        <w:gridCol w:w="1048"/>
+        <w:gridCol w:w="2545"/>
+        <w:gridCol w:w="1492"/>
+        <w:gridCol w:w="1485"/>
       </w:tblGrid>
       <w:tr>
-        <w:trPr>
-          <w:trHeight w:val="503"/>
-        </w:trPr>
         <w:tc>
           <w:tcPr>
-            <w:tcW w:w="1560" w:type="dxa"/>
+            <w:tcW w:w="1276" w:type="dxa"/>
+            <w:tcBorders>
+              <w:top w:val="nil"/>
+              <w:left w:val="nil"/>
+              <w:bottom w:val="nil"/>
+              <w:right w:val="nil"/>
+            </w:tcBorders>
+            <w:shd w:val="clear" w:color="auto" w:fill="auto"/>
+            <w:tcMar>
+              <w:left w:w="0" w:type="dxa"/>
+              <w:right w:w="0" w:type="dxa"/>
+            </w:tcMar>
+          </w:tcPr>
+          <w:p>
+            <w:pPr>
+              <w:spacing w:after="0" w:line="240" w:lineRule="auto"/>
+              <w:rPr>
+                <w:b/>
+                <w:sz w:val="24"/>
+                <w:szCs w:val="24"/>
+              </w:rPr>
+            </w:pPr>
+            <w:r>
+              <w:rPr>
+                <w:b/>
+                <w:sz w:val="24"/>
+                <w:szCs w:val="24"/>
+              </w:rPr>
+              <w:t>Event Art:</w:t>
+            </w:r>
+          </w:p>
+        </w:tc>
+        <w:tc>
+          <w:tcPr>
+            <w:tcW w:w="1794" w:type="dxa"/>
             <w:tcBorders>
               <w:top w:val="nil"/>
               <w:left w:val="nil"/>
@@ -662,24 +760,38 @@
             <w:pPr>
               <w:spacing w:after="0" w:line="240" w:lineRule="auto"/>
               <w:rPr>
-                <w:b/>
                 <w:sz w:val="24"/>
                 <w:szCs w:val="24"/>
               </w:rPr>
             </w:pPr>
             <w:r>
               <w:rPr>
-                <w:b/>
-                <w:sz w:val="24"/>
-                <w:szCs w:val="24"/>
-              </w:rPr>
-              <w:t>Event Art:</w:t>
+                <w:sz w:val="24"/>
+                <w:szCs w:val="24"/>
+              </w:rPr>
+              <w:t>${</w:t>
+            </w:r>
+            <w:proofErr w:type="spellStart"/>
+            <w:r>
+              <w:rPr>
+                <w:sz w:val="24"/>
+                <w:szCs w:val="24"/>
+              </w:rPr>
+              <w:t>event_type</w:t>
+            </w:r>
+            <w:proofErr w:type="spellEnd"/>
+            <w:r>
+              <w:rPr>
+                <w:sz w:val="24"/>
+                <w:szCs w:val="24"/>
+              </w:rPr>
+              <w:t>}</w:t>
             </w:r>
           </w:p>
         </w:tc>
         <w:tc>
           <w:tcPr>
-            <w:tcW w:w="2551" w:type="dxa"/>
+            <w:tcW w:w="1048" w:type="dxa"/>
             <w:tcBorders>
               <w:top w:val="nil"/>
               <w:left w:val="nil"/>
@@ -692,38 +804,24 @@
             <w:pPr>
               <w:spacing w:after="0" w:line="240" w:lineRule="auto"/>
               <w:rPr>
+                <w:b/>
                 <w:sz w:val="24"/>
                 <w:szCs w:val="24"/>
               </w:rPr>
             </w:pPr>
             <w:r>
               <w:rPr>
-                <w:sz w:val="24"/>
-                <w:szCs w:val="24"/>
-              </w:rPr>
-              <w:t>${</w:t>
-            </w:r>
-            <w:proofErr w:type="spellStart"/>
-            <w:r>
-              <w:rPr>
-                <w:sz w:val="24"/>
-                <w:szCs w:val="24"/>
-              </w:rPr>
-              <w:t>event_type</w:t>
-            </w:r>
-            <w:proofErr w:type="spellEnd"/>
-            <w:r>
-              <w:rPr>
-                <w:sz w:val="24"/>
-                <w:szCs w:val="24"/>
-              </w:rPr>
-              <w:t>}</w:t>
+                <w:b/>
+                <w:sz w:val="24"/>
+                <w:szCs w:val="24"/>
+              </w:rPr>
+              <w:t xml:space="preserve">Leiter: </w:t>
             </w:r>
           </w:p>
         </w:tc>
         <w:tc>
           <w:tcPr>
-            <w:tcW w:w="992" w:type="dxa"/>
+            <w:tcW w:w="2545" w:type="dxa"/>
             <w:tcBorders>
               <w:top w:val="nil"/>
               <w:left w:val="nil"/>
@@ -736,24 +834,180 @@
             <w:pPr>
               <w:spacing w:after="0" w:line="240" w:lineRule="auto"/>
               <w:rPr>
-                <w:b/>
                 <w:sz w:val="24"/>
                 <w:szCs w:val="24"/>
               </w:rPr>
             </w:pPr>
             <w:r>
               <w:rPr>
-                <w:b/>
-                <w:sz w:val="24"/>
-                <w:szCs w:val="24"/>
-              </w:rPr>
-              <w:t xml:space="preserve">Leiter: </w:t>
+                <w:sz w:val="24"/>
+                <w:szCs w:val="24"/>
+              </w:rPr>
+              <w:t>${</w:t>
+            </w:r>
+            <w:proofErr w:type="spellStart"/>
+            <w:r>
+              <w:rPr>
+                <w:sz w:val="24"/>
+                <w:szCs w:val="24"/>
+              </w:rPr>
+              <w:t>event_instructor</w:t>
+            </w:r>
+            <w:proofErr w:type="spellEnd"/>
+            <w:r>
+              <w:rPr>
+                <w:sz w:val="24"/>
+                <w:szCs w:val="24"/>
+              </w:rPr>
+              <w:t>}</w:t>
             </w:r>
           </w:p>
         </w:tc>
         <w:tc>
           <w:tcPr>
-            <w:tcW w:w="4537" w:type="dxa"/>
+            <w:tcW w:w="1492" w:type="dxa"/>
+            <w:tcBorders>
+              <w:top w:val="nil"/>
+              <w:left w:val="nil"/>
+              <w:bottom w:val="nil"/>
+              <w:right w:val="nil"/>
+            </w:tcBorders>
+          </w:tcPr>
+          <w:p>
+            <w:pPr>
+              <w:spacing w:after="0" w:line="240" w:lineRule="auto"/>
+              <w:rPr>
+                <w:b/>
+                <w:bCs/>
+                <w:sz w:val="24"/>
+                <w:szCs w:val="24"/>
+              </w:rPr>
+            </w:pPr>
+            <w:r>
+              <w:rPr>
+                <w:b/>
+                <w:bCs/>
+                <w:sz w:val="24"/>
+                <w:szCs w:val="24"/>
+              </w:rPr>
+              <w:t>Teilnehmer:</w:t>
+            </w:r>
+          </w:p>
+        </w:tc>
+        <w:tc>
+          <w:tcPr>
+            <w:tcW w:w="1485" w:type="dxa"/>
+            <w:tcBorders>
+              <w:top w:val="nil"/>
+              <w:left w:val="nil"/>
+              <w:bottom w:val="nil"/>
+              <w:right w:val="nil"/>
+            </w:tcBorders>
+          </w:tcPr>
+          <w:p>
+            <w:pPr>
+              <w:spacing w:after="0" w:line="240" w:lineRule="auto"/>
+              <w:rPr>
+                <w:sz w:val="24"/>
+                <w:szCs w:val="24"/>
+              </w:rPr>
+            </w:pPr>
+            <w:r>
+              <w:rPr>
+                <w:sz w:val="24"/>
+                <w:szCs w:val="24"/>
+              </w:rPr>
+              <w:t>${</w:t>
+            </w:r>
+            <w:proofErr w:type="spellStart"/>
+            <w:r>
+              <w:rPr>
+                <w:sz w:val="24"/>
+                <w:szCs w:val="24"/>
+              </w:rPr>
+              <w:t>count_reg</w:t>
+            </w:r>
+            <w:proofErr w:type="spellEnd"/>
+            <w:r>
+              <w:rPr>
+                <w:sz w:val="24"/>
+                <w:szCs w:val="24"/>
+              </w:rPr>
+              <w:t>}</w:t>
+            </w:r>
+          </w:p>
+        </w:tc>
+      </w:tr>
+      <w:tr>
+        <w:tc>
+          <w:tcPr>
+            <w:tcW w:w="1276" w:type="dxa"/>
+            <w:tcBorders>
+              <w:top w:val="nil"/>
+              <w:left w:val="nil"/>
+              <w:bottom w:val="nil"/>
+              <w:right w:val="nil"/>
+            </w:tcBorders>
+            <w:shd w:val="clear" w:color="auto" w:fill="auto"/>
+            <w:tcMar>
+              <w:left w:w="0" w:type="dxa"/>
+              <w:right w:w="0" w:type="dxa"/>
+            </w:tcMar>
+          </w:tcPr>
+          <w:p>
+            <w:pPr>
+              <w:spacing w:after="0" w:line="240" w:lineRule="auto"/>
+              <w:rPr>
+                <w:b/>
+                <w:sz w:val="24"/>
+                <w:szCs w:val="24"/>
+              </w:rPr>
+            </w:pPr>
+            <w:r>
+              <w:rPr>
+                <w:b/>
+                <w:sz w:val="24"/>
+                <w:szCs w:val="24"/>
+              </w:rPr>
+              <w:t>Event</w:t>
+            </w:r>
+            <w:r>
+              <w:rPr>
+                <w:b/>
+                <w:sz w:val="24"/>
+                <w:szCs w:val="24"/>
+              </w:rPr>
+              <w:t>-</w:t>
+            </w:r>
+            <w:r>
+              <w:rPr>
+                <w:b/>
+                <w:sz w:val="24"/>
+                <w:szCs w:val="24"/>
+              </w:rPr>
+              <w:t>I</w:t>
+            </w:r>
+            <w:r>
+              <w:rPr>
+                <w:b/>
+                <w:sz w:val="24"/>
+                <w:szCs w:val="24"/>
+              </w:rPr>
+              <w:t>D</w:t>
+            </w:r>
+            <w:r>
+              <w:rPr>
+                <w:b/>
+                <w:sz w:val="24"/>
+                <w:szCs w:val="24"/>
+              </w:rPr>
+              <w:t>:</w:t>
+            </w:r>
+          </w:p>
+        </w:tc>
+        <w:tc>
+          <w:tcPr>
+            <w:tcW w:w="1794" w:type="dxa"/>
             <w:tcBorders>
               <w:top w:val="nil"/>
               <w:left w:val="nil"/>
@@ -783,7 +1037,7 @@
                 <w:sz w:val="24"/>
                 <w:szCs w:val="24"/>
               </w:rPr>
-              <w:t>event_instructor</w:t>
+              <w:t>event_id</w:t>
             </w:r>
             <w:proofErr w:type="spellEnd"/>
             <w:r>
@@ -795,14 +1049,9 @@
             </w:r>
           </w:p>
         </w:tc>
-      </w:tr>
-      <w:tr>
-        <w:trPr>
-          <w:trHeight w:val="503"/>
-        </w:trPr>
         <w:tc>
           <w:tcPr>
-            <w:tcW w:w="1560" w:type="dxa"/>
+            <w:tcW w:w="1048" w:type="dxa"/>
             <w:tcBorders>
               <w:top w:val="nil"/>
               <w:left w:val="nil"/>
@@ -826,31 +1075,13 @@
                 <w:sz w:val="24"/>
                 <w:szCs w:val="24"/>
               </w:rPr>
-              <w:t xml:space="preserve">Event </w:t>
-            </w:r>
-            <w:proofErr w:type="spellStart"/>
-            <w:r>
-              <w:rPr>
-                <w:b/>
-                <w:sz w:val="24"/>
-                <w:szCs w:val="24"/>
-              </w:rPr>
-              <w:t>Id</w:t>
-            </w:r>
-            <w:proofErr w:type="spellEnd"/>
-            <w:r>
-              <w:rPr>
-                <w:b/>
-                <w:sz w:val="24"/>
-                <w:szCs w:val="24"/>
-              </w:rPr>
-              <w:t>:</w:t>
+              <w:t xml:space="preserve">Datum: </w:t>
             </w:r>
           </w:p>
         </w:tc>
         <w:tc>
           <w:tcPr>
-            <w:tcW w:w="2551" w:type="dxa"/>
+            <w:tcW w:w="2545" w:type="dxa"/>
             <w:tcBorders>
               <w:top w:val="nil"/>
               <w:left w:val="nil"/>
@@ -880,7 +1111,7 @@
                 <w:sz w:val="24"/>
                 <w:szCs w:val="24"/>
               </w:rPr>
-              <w:t>event_id</w:t>
+              <w:t>event_date</w:t>
             </w:r>
             <w:proofErr w:type="spellEnd"/>
             <w:r>
@@ -894,20 +1125,20 @@
         </w:tc>
         <w:tc>
           <w:tcPr>
-            <w:tcW w:w="992" w:type="dxa"/>
+            <w:tcW w:w="1492" w:type="dxa"/>
             <w:tcBorders>
               <w:top w:val="nil"/>
               <w:left w:val="nil"/>
               <w:bottom w:val="nil"/>
               <w:right w:val="nil"/>
             </w:tcBorders>
-            <w:shd w:val="clear" w:color="auto" w:fill="auto"/>
           </w:tcPr>
           <w:p>
             <w:pPr>
               <w:spacing w:after="0" w:line="240" w:lineRule="auto"/>
               <w:rPr>
                 <w:b/>
+                <w:bCs/>
                 <w:sz w:val="24"/>
                 <w:szCs w:val="24"/>
               </w:rPr>
@@ -915,23 +1146,32 @@
             <w:r>
               <w:rPr>
                 <w:b/>
-                <w:sz w:val="24"/>
-                <w:szCs w:val="24"/>
-              </w:rPr>
-              <w:t xml:space="preserve">Datum: </w:t>
+                <w:bCs/>
+                <w:sz w:val="24"/>
+                <w:szCs w:val="24"/>
+              </w:rPr>
+              <w:t>Rücklauf</w:t>
+            </w:r>
+            <w:r>
+              <w:rPr>
+                <w:b/>
+                <w:bCs/>
+                <w:sz w:val="24"/>
+                <w:szCs w:val="24"/>
+              </w:rPr>
+              <w:t>:</w:t>
             </w:r>
           </w:p>
         </w:tc>
         <w:tc>
           <w:tcPr>
-            <w:tcW w:w="4537" w:type="dxa"/>
+            <w:tcW w:w="1485" w:type="dxa"/>
             <w:tcBorders>
               <w:top w:val="nil"/>
               <w:left w:val="nil"/>
               <w:bottom w:val="nil"/>
               <w:right w:val="nil"/>
             </w:tcBorders>
-            <w:shd w:val="clear" w:color="auto" w:fill="auto"/>
           </w:tcPr>
           <w:p>
             <w:pPr>
@@ -954,7 +1194,7 @@
                 <w:sz w:val="24"/>
                 <w:szCs w:val="24"/>
               </w:rPr>
-              <w:t>event_date</w:t>
+              <w:t>count_fb</w:t>
             </w:r>
             <w:proofErr w:type="spellEnd"/>
             <w:r>
@@ -968,15 +1208,6 @@
         </w:tc>
       </w:tr>
     </w:tbl>
-    <w:p>
-      <w:pPr>
-        <w:spacing w:after="0" w:line="240" w:lineRule="auto"/>
-        <w:rPr>
-          <w:sz w:val="24"/>
-          <w:szCs w:val="24"/>
-        </w:rPr>
-      </w:pPr>
-    </w:p>
     <w:p>
       <w:pPr>
         <w:spacing w:after="0" w:line="240" w:lineRule="auto"/>
@@ -1017,41 +1248,17 @@
           </w:tcPr>
           <w:p>
             <w:pPr>
-              <w:spacing w:line="240" w:lineRule="auto"/>
-              <w:rPr>
-                <w:b/>
-                <w:color w:val="C00000"/>
-                <w:sz w:val="24"/>
-                <w:szCs w:val="24"/>
-              </w:rPr>
+              <w:pStyle w:val="berschrift2"/>
             </w:pPr>
             <w:r>
-              <w:rPr>
-                <w:b/>
-                <w:color w:val="C00000"/>
-                <w:sz w:val="24"/>
-                <w:szCs w:val="24"/>
-              </w:rPr>
               <w:t>${</w:t>
             </w:r>
             <w:proofErr w:type="spellStart"/>
             <w:r>
-              <w:rPr>
-                <w:b/>
-                <w:color w:val="C00000"/>
-                <w:sz w:val="24"/>
-                <w:szCs w:val="24"/>
-              </w:rPr>
               <w:t>text_label</w:t>
             </w:r>
             <w:proofErr w:type="spellEnd"/>
             <w:r>
-              <w:rPr>
-                <w:b/>
-                <w:color w:val="C00000"/>
-                <w:sz w:val="24"/>
-                <w:szCs w:val="24"/>
-              </w:rPr>
               <w:t>}</w:t>
             </w:r>
           </w:p>
@@ -2219,6 +2426,29 @@
       <w:lang w:eastAsia="en-US"/>
     </w:rPr>
   </w:style>
+  <w:style w:type="paragraph" w:styleId="berschrift2">
+    <w:name w:val="heading 2"/>
+    <w:basedOn w:val="Standard"/>
+    <w:next w:val="Standard"/>
+    <w:link w:val="berschrift2Zchn"/>
+    <w:uiPriority w:val="9"/>
+    <w:unhideWhenUsed/>
+    <w:qFormat/>
+    <w:rsid w:val="00652A96"/>
+    <w:pPr>
+      <w:keepNext/>
+      <w:keepLines/>
+      <w:spacing w:before="480" w:after="240"/>
+      <w:outlineLvl w:val="1"/>
+    </w:pPr>
+    <w:rPr>
+      <w:rFonts w:asciiTheme="minorHAnsi" w:eastAsiaTheme="majorEastAsia" w:hAnsiTheme="minorHAnsi" w:cstheme="majorBidi"/>
+      <w:b/>
+      <w:color w:val="C00000"/>
+      <w:sz w:val="24"/>
+      <w:szCs w:val="26"/>
+    </w:rPr>
+  </w:style>
   <w:style w:type="character" w:default="1" w:styleId="Absatz-Standardschriftart">
     <w:name w:val="Default Paragraph Font"/>
     <w:uiPriority w:val="1"/>
@@ -2401,6 +2631,58 @@
     <w:rsid w:val="00163193"/>
     <w:rPr>
       <w:rFonts w:ascii="Courier New" w:eastAsia="Times New Roman" w:hAnsi="Courier New" w:cs="Courier New"/>
+    </w:rPr>
+  </w:style>
+  <w:style w:type="paragraph" w:styleId="Titel">
+    <w:name w:val="Title"/>
+    <w:basedOn w:val="Standard"/>
+    <w:next w:val="Standard"/>
+    <w:link w:val="TitelZchn"/>
+    <w:uiPriority w:val="10"/>
+    <w:qFormat/>
+    <w:rsid w:val="00652A96"/>
+    <w:pPr>
+      <w:spacing w:after="240" w:line="240" w:lineRule="auto"/>
+      <w:contextualSpacing/>
+    </w:pPr>
+    <w:rPr>
+      <w:rFonts w:asciiTheme="minorHAnsi" w:eastAsiaTheme="majorEastAsia" w:hAnsiTheme="minorHAnsi" w:cstheme="majorBidi"/>
+      <w:b/>
+      <w:spacing w:val="-10"/>
+      <w:kern w:val="28"/>
+      <w:sz w:val="48"/>
+      <w:szCs w:val="56"/>
+    </w:rPr>
+  </w:style>
+  <w:style w:type="character" w:customStyle="1" w:styleId="TitelZchn">
+    <w:name w:val="Titel Zchn"/>
+    <w:basedOn w:val="Absatz-Standardschriftart"/>
+    <w:link w:val="Titel"/>
+    <w:uiPriority w:val="10"/>
+    <w:rsid w:val="00652A96"/>
+    <w:rPr>
+      <w:rFonts w:asciiTheme="minorHAnsi" w:eastAsiaTheme="majorEastAsia" w:hAnsiTheme="minorHAnsi" w:cstheme="majorBidi"/>
+      <w:b/>
+      <w:spacing w:val="-10"/>
+      <w:kern w:val="28"/>
+      <w:sz w:val="48"/>
+      <w:szCs w:val="56"/>
+      <w:lang w:eastAsia="en-US"/>
+    </w:rPr>
+  </w:style>
+  <w:style w:type="character" w:customStyle="1" w:styleId="berschrift2Zchn">
+    <w:name w:val="Überschrift 2 Zchn"/>
+    <w:basedOn w:val="Absatz-Standardschriftart"/>
+    <w:link w:val="berschrift2"/>
+    <w:uiPriority w:val="9"/>
+    <w:rsid w:val="00652A96"/>
+    <w:rPr>
+      <w:rFonts w:asciiTheme="minorHAnsi" w:eastAsiaTheme="majorEastAsia" w:hAnsiTheme="minorHAnsi" w:cstheme="majorBidi"/>
+      <w:b/>
+      <w:color w:val="C00000"/>
+      <w:sz w:val="24"/>
+      <w:szCs w:val="26"/>
+      <w:lang w:eastAsia="en-US"/>
     </w:rPr>
   </w:style>
 </w:styles>

</xml_diff>